<commit_message>
Added clarity with boldface
</commit_message>
<xml_diff>
--- a/Word/MarcoDVisser_CurriculumVitea_08-05-2015.docx
+++ b/Word/MarcoDVisser_CurriculumVitea_08-05-2015.docx
@@ -660,72 +660,142 @@
         <w:pStyle w:val="Definition"/>
       </w:pPr>
       <w:r>
-        <w:t xml:space="preserve">- Sugden AM (2011) Science Editors’ choice. Ecology. The Enemy of My Enemy is my? Science 334:569.</w:t>
-      </w:r>
-    </w:p>
-    <w:p>
-      <w:pPr>
-        <w:pStyle w:val="Compact"/>
-        <w:pStyle w:val="Definition"/>
-        <w:numPr>
-          <w:numId w:val="1002"/>
-          <w:ilvl w:val="0"/>
-        </w:numPr>
-      </w:pPr>
-      <w:r>
-        <w:t xml:space="preserve">Sugden AM (2011) Science Editors’ choice. Ecology. Why trees skip a year. Science 333:386</w:t>
-      </w:r>
-    </w:p>
-    <w:p>
-      <w:pPr>
-        <w:pStyle w:val="Compact"/>
-        <w:pStyle w:val="Definition"/>
-        <w:numPr>
-          <w:numId w:val="1003"/>
-          <w:ilvl w:val="0"/>
-        </w:numPr>
-      </w:pPr>
-      <w:r>
-        <w:t xml:space="preserve">Rees M (2011) Editor’s Choice: Volume 99, Issue 4 (July). Journal of Ecology.</w:t>
-      </w:r>
-    </w:p>
-    <w:p>
-      <w:pPr>
-        <w:pStyle w:val="Compact"/>
-        <w:pStyle w:val="Definition"/>
-        <w:numPr>
-          <w:numId w:val="1004"/>
-          <w:ilvl w:val="0"/>
-        </w:numPr>
-      </w:pPr>
-      <w:r>
-        <w:t xml:space="preserve">King, B (2011), The enemy of my enemy is my friend. Smithsonian Tropical Research Institute News 1:2</w:t>
-      </w:r>
-    </w:p>
-    <w:p>
-      <w:pPr>
-        <w:pStyle w:val="Compact"/>
-        <w:pStyle w:val="Definition"/>
-        <w:numPr>
-          <w:numId w:val="1005"/>
-          <w:ilvl w:val="0"/>
-        </w:numPr>
-      </w:pPr>
-      <w:r>
-        <w:t xml:space="preserve">Ecological Society of America - young plant population ecologist of the month (October 2011). Featured work: M. D. Visser et al, 2011, Ecology Letters.</w:t>
-      </w:r>
-    </w:p>
-    <w:p>
-      <w:pPr>
-        <w:pStyle w:val="Compact"/>
-        <w:pStyle w:val="Definition"/>
-        <w:numPr>
-          <w:numId w:val="1006"/>
-          <w:ilvl w:val="0"/>
-        </w:numPr>
-      </w:pPr>
-      <w:r>
-        <w:t xml:space="preserve">Kouwen M (2011) Mastjaar overtreft jaarlijkse zaadzetting. Bionieuws 13:6.</w:t>
+        <w:t xml:space="preserve">-</w:t>
+      </w:r>
+      <w:r>
+        <w:t xml:space="preserve"> </w:t>
+      </w:r>
+      <w:r>
+        <w:rPr>
+          <w:b/>
+        </w:rPr>
+        <w:t xml:space="preserve">Sugden AM</w:t>
+      </w:r>
+      <w:r>
+        <w:t xml:space="preserve"> </w:t>
+      </w:r>
+      <w:r>
+        <w:t xml:space="preserve">(2011) Science Editors’ choice. Ecology. The Enemy of My Enemy is my? Science 334:569.</w:t>
+      </w:r>
+    </w:p>
+    <w:p>
+      <w:pPr>
+        <w:pStyle w:val="Compact"/>
+        <w:pStyle w:val="Definition"/>
+      </w:pPr>
+      <w:r>
+        <w:t xml:space="preserve">-</w:t>
+      </w:r>
+      <w:r>
+        <w:t xml:space="preserve"> </w:t>
+      </w:r>
+      <w:r>
+        <w:rPr>
+          <w:b/>
+        </w:rPr>
+        <w:t xml:space="preserve">Sugden AM</w:t>
+      </w:r>
+      <w:r>
+        <w:t xml:space="preserve"> </w:t>
+      </w:r>
+      <w:r>
+        <w:t xml:space="preserve">(2011) Science Editors’ choice. Ecology. Why trees skip a year. Science 333:386</w:t>
+      </w:r>
+    </w:p>
+    <w:p>
+      <w:pPr>
+        <w:pStyle w:val="Compact"/>
+        <w:pStyle w:val="Definition"/>
+      </w:pPr>
+      <w:r>
+        <w:t xml:space="preserve">-</w:t>
+      </w:r>
+      <w:r>
+        <w:t xml:space="preserve"> </w:t>
+      </w:r>
+      <w:r>
+        <w:rPr>
+          <w:b/>
+        </w:rPr>
+        <w:t xml:space="preserve">Rees M</w:t>
+      </w:r>
+      <w:r>
+        <w:t xml:space="preserve"> </w:t>
+      </w:r>
+      <w:r>
+        <w:t xml:space="preserve">(2011) Editor’s Choice: Volume 99, Issue 4 (July). Journal of Ecology.</w:t>
+      </w:r>
+    </w:p>
+    <w:p>
+      <w:pPr>
+        <w:pStyle w:val="Compact"/>
+        <w:pStyle w:val="Definition"/>
+      </w:pPr>
+      <w:r>
+        <w:t xml:space="preserve">-</w:t>
+      </w:r>
+      <w:r>
+        <w:t xml:space="preserve"> </w:t>
+      </w:r>
+      <w:r>
+        <w:rPr>
+          <w:b/>
+        </w:rPr>
+        <w:t xml:space="preserve">King, B</w:t>
+      </w:r>
+      <w:r>
+        <w:t xml:space="preserve"> </w:t>
+      </w:r>
+      <w:r>
+        <w:t xml:space="preserve">(2011), The enemy of my enemy is my friend. Smithsonian Tropical Research Institute News 1:2</w:t>
+      </w:r>
+    </w:p>
+    <w:p>
+      <w:pPr>
+        <w:pStyle w:val="Compact"/>
+        <w:pStyle w:val="Definition"/>
+      </w:pPr>
+      <w:r>
+        <w:t xml:space="preserve">-</w:t>
+      </w:r>
+      <w:r>
+        <w:t xml:space="preserve"> </w:t>
+      </w:r>
+      <w:r>
+        <w:rPr>
+          <w:b/>
+        </w:rPr>
+        <w:t xml:space="preserve">Ecological Society of America</w:t>
+      </w:r>
+      <w:r>
+        <w:t xml:space="preserve"> </w:t>
+      </w:r>
+      <w:r>
+        <w:t xml:space="preserve">- young plant population ecologist of the month (October 2011). Featured work: M. D. Visser et al, 2011, Ecology Letters.</w:t>
+      </w:r>
+    </w:p>
+    <w:p>
+      <w:pPr>
+        <w:pStyle w:val="Compact"/>
+        <w:pStyle w:val="Definition"/>
+      </w:pPr>
+      <w:r>
+        <w:t xml:space="preserve">-</w:t>
+      </w:r>
+      <w:r>
+        <w:t xml:space="preserve"> </w:t>
+      </w:r>
+      <w:r>
+        <w:rPr>
+          <w:b/>
+        </w:rPr>
+        <w:t xml:space="preserve">Kouwen M</w:t>
+      </w:r>
+      <w:r>
+        <w:t xml:space="preserve"> </w:t>
+      </w:r>
+      <w:r>
+        <w:t xml:space="preserve">(2011) Mastjaar overtreft jaarlijkse zaadzetting. Bionieuws 13:6.</w:t>
       </w:r>
     </w:p>
     <w:p>
@@ -1319,7 +1389,7 @@
     </w:lvl>
   </w:abstractNum>
   <w:abstractNum w:abstractNumId="990">
-    <w:nsid w:val="38c2d3e3"/>
+    <w:nsid w:val="e4b19837"/>
     <w:multiLevelType w:val="multilevel"/>
     <w:lvl w:ilvl="0">
       <w:numFmt w:val="bullet"/>
@@ -1400,7 +1470,7 @@
     </w:lvl>
   </w:abstractNum>
   <w:abstractNum w:abstractNumId="991">
-    <w:nsid w:val="33512999"/>
+    <w:nsid w:val="37e22432"/>
     <w:multiLevelType w:val="multilevel"/>
     <w:lvl w:ilvl="0">
       <w:numFmt w:val="bullet"/>
@@ -1487,21 +1557,6 @@
     <w:abstractNumId w:val="990"/>
   </w:num>
   <w:num w:numId="1001">
-    <w:abstractNumId w:val="991"/>
-  </w:num>
-  <w:num w:numId="1002">
-    <w:abstractNumId w:val="991"/>
-  </w:num>
-  <w:num w:numId="1003">
-    <w:abstractNumId w:val="991"/>
-  </w:num>
-  <w:num w:numId="1004">
-    <w:abstractNumId w:val="991"/>
-  </w:num>
-  <w:num w:numId="1005">
-    <w:abstractNumId w:val="991"/>
-  </w:num>
-  <w:num w:numId="1006">
     <w:abstractNumId w:val="991"/>
   </w:num>
 </w:numbering>

</xml_diff>